<commit_message>
My first hello mod
</commit_message>
<xml_diff>
--- a/Assignment3/report.docx
+++ b/Assignment3/report.docx
@@ -66,132 +66,183 @@
         </w:rPr>
         <w:t>Assignment</w:t>
       </w:r>
+    </w:p>
+    <w:p>
+      <w:pPr>
+        <w:numPr>
+          <w:numId w:val="0"/>
+        </w:numPr>
+        <w:rPr>
+          <w:rFonts w:hint="default"/>
+        </w:rPr>
+      </w:pPr>
+      <w:r>
+        <w:rPr>
+          <w:rFonts w:hint="default"/>
+        </w:rPr>
+        <w:t>Kernel : 4.20.16 STABLE</w:t>
+      </w:r>
+    </w:p>
+    <w:p>
+      <w:pPr>
+        <w:numPr>
+          <w:numId w:val="0"/>
+        </w:numPr>
+        <w:rPr>
+          <w:rFonts w:hint="default"/>
+        </w:rPr>
+      </w:pPr>
+      <w:r>
+        <w:rPr>
+          <w:rFonts w:hint="default"/>
+        </w:rPr>
+        <w:t>OS : Ubuntu 18.04.2 desktop amd64</w:t>
+      </w:r>
+    </w:p>
+    <w:p>
+      <w:pPr>
+        <w:numPr>
+          <w:numId w:val="0"/>
+        </w:numPr>
+        <w:rPr>
+          <w:rFonts w:hint="default"/>
+        </w:rPr>
+      </w:pPr>
+    </w:p>
+    <w:p>
+      <w:pPr>
+        <w:numPr>
+          <w:numId w:val="0"/>
+        </w:numPr>
+        <w:rPr>
+          <w:rFonts w:hint="default"/>
+          <w:b/>
+          <w:bCs/>
+        </w:rPr>
+      </w:pPr>
+      <w:r>
+        <w:rPr>
+          <w:rFonts w:hint="default"/>
+          <w:b/>
+          <w:bCs/>
+        </w:rPr>
+        <w:t>Task 1: Build and run modules</w:t>
+      </w:r>
+    </w:p>
+    <w:p>
+      <w:pPr>
+        <w:numPr>
+          <w:numId w:val="0"/>
+        </w:numPr>
+        <w:rPr>
+          <w:rFonts w:hint="default"/>
+        </w:rPr>
+      </w:pPr>
+    </w:p>
+    <w:p>
+      <w:pPr>
+        <w:numPr>
+          <w:numId w:val="0"/>
+        </w:numPr>
+        <w:rPr>
+          <w:rFonts w:hint="default"/>
+        </w:rPr>
+      </w:pPr>
+    </w:p>
+    <w:p>
+      <w:pPr>
+        <w:numPr>
+          <w:numId w:val="0"/>
+        </w:numPr>
+        <w:rPr>
+          <w:rFonts w:hint="default"/>
+        </w:rPr>
+      </w:pPr>
+      <w:r>
+        <w:rPr>
+          <w:rFonts w:hint="default"/>
+        </w:rPr>
+        <w:t>APPENDIX</w:t>
+      </w:r>
+    </w:p>
+    <w:p>
+      <w:pPr>
+        <w:numPr>
+          <w:numId w:val="0"/>
+        </w:numPr>
+        <w:rPr>
+          <w:rFonts w:hint="default"/>
+        </w:rPr>
+      </w:pPr>
+      <w:r>
+        <w:rPr>
+          <w:rFonts w:hint="default"/>
+        </w:rPr>
+        <w:t>sudo apt-get install virtualbox</w:t>
+      </w:r>
+    </w:p>
+    <w:p>
+      <w:pPr>
+        <w:numPr>
+          <w:numId w:val="0"/>
+        </w:numPr>
+        <w:rPr>
+          <w:rFonts w:hint="default"/>
+        </w:rPr>
+      </w:pPr>
+      <w:r>
+        <w:rPr>
+          <w:rFonts w:hint="default"/>
+        </w:rPr>
+        <w:fldChar w:fldCharType="begin"/>
+      </w:r>
+      <w:r>
+        <w:rPr>
+          <w:rFonts w:hint="default"/>
+        </w:rPr>
+        <w:instrText xml:space="preserve"> HYPERLINK "https://www.cyberciti.biz/tips/compiling-linux-kernel-26.html" </w:instrText>
+      </w:r>
+      <w:r>
+        <w:rPr>
+          <w:rFonts w:hint="default"/>
+        </w:rPr>
+        <w:fldChar w:fldCharType="separate"/>
+      </w:r>
+      <w:r>
+        <w:rPr>
+          <w:rStyle w:val="3"/>
+          <w:rFonts w:hint="default"/>
+        </w:rPr>
+        <w:t>https://www.cyberciti.biz/tips/compiling-linux-kernel-26.html</w:t>
+      </w:r>
+      <w:r>
+        <w:rPr>
+          <w:rFonts w:hint="default"/>
+        </w:rPr>
+        <w:fldChar w:fldCharType="end"/>
+      </w:r>
+    </w:p>
+    <w:p>
+      <w:pPr>
+        <w:numPr>
+          <w:numId w:val="0"/>
+        </w:numPr>
+        <w:rPr>
+          <w:rFonts w:hint="default"/>
+        </w:rPr>
+      </w:pPr>
+    </w:p>
+    <w:p>
+      <w:pPr>
+        <w:numPr>
+          <w:numId w:val="0"/>
+        </w:numPr>
+        <w:rPr>
+          <w:rFonts w:hint="default"/>
+        </w:rPr>
+      </w:pPr>
       <w:bookmarkStart w:id="0" w:name="_GoBack"/>
       <w:bookmarkEnd w:id="0"/>
-    </w:p>
-    <w:p>
-      <w:pPr>
-        <w:numPr>
-          <w:numId w:val="0"/>
-        </w:numPr>
-        <w:rPr>
-          <w:rFonts w:hint="default"/>
-        </w:rPr>
-      </w:pPr>
-      <w:r>
-        <w:rPr>
-          <w:rFonts w:hint="default"/>
-        </w:rPr>
-        <w:t>Kernel : 4.20.16 STABLE</w:t>
-      </w:r>
-    </w:p>
-    <w:p>
-      <w:pPr>
-        <w:numPr>
-          <w:numId w:val="0"/>
-        </w:numPr>
-        <w:rPr>
-          <w:rFonts w:hint="default"/>
-        </w:rPr>
-      </w:pPr>
-      <w:r>
-        <w:rPr>
-          <w:rFonts w:hint="default"/>
-        </w:rPr>
-        <w:t>OS : Ubuntu 18.04.2 desktop amd64</w:t>
-      </w:r>
-    </w:p>
-    <w:p>
-      <w:pPr>
-        <w:numPr>
-          <w:numId w:val="0"/>
-        </w:numPr>
-        <w:rPr>
-          <w:rFonts w:hint="default"/>
-        </w:rPr>
-      </w:pPr>
-    </w:p>
-    <w:p>
-      <w:pPr>
-        <w:numPr>
-          <w:numId w:val="0"/>
-        </w:numPr>
-        <w:rPr>
-          <w:rFonts w:hint="default"/>
-          <w:b/>
-          <w:bCs/>
-        </w:rPr>
-      </w:pPr>
-      <w:r>
-        <w:rPr>
-          <w:rFonts w:hint="default"/>
-          <w:b/>
-          <w:bCs/>
-        </w:rPr>
-        <w:t>Task 1: Build and run modules</w:t>
-      </w:r>
-    </w:p>
-    <w:p>
-      <w:pPr>
-        <w:numPr>
-          <w:numId w:val="0"/>
-        </w:numPr>
-        <w:rPr>
-          <w:rFonts w:hint="default"/>
-        </w:rPr>
-      </w:pPr>
-    </w:p>
-    <w:p>
-      <w:pPr>
-        <w:numPr>
-          <w:numId w:val="0"/>
-        </w:numPr>
-        <w:rPr>
-          <w:rFonts w:hint="default"/>
-        </w:rPr>
-      </w:pPr>
-    </w:p>
-    <w:p>
-      <w:pPr>
-        <w:numPr>
-          <w:numId w:val="0"/>
-        </w:numPr>
-        <w:rPr>
-          <w:rFonts w:hint="default"/>
-        </w:rPr>
-      </w:pPr>
-      <w:r>
-        <w:rPr>
-          <w:rFonts w:hint="default"/>
-        </w:rPr>
-        <w:t>APPENDIX</w:t>
-      </w:r>
-    </w:p>
-    <w:p>
-      <w:pPr>
-        <w:numPr>
-          <w:numId w:val="0"/>
-        </w:numPr>
-        <w:rPr>
-          <w:rFonts w:hint="default"/>
-        </w:rPr>
-      </w:pPr>
-      <w:r>
-        <w:rPr>
-          <w:rFonts w:hint="default"/>
-        </w:rPr>
-        <w:t>sudo apt-get install virtualbox</w:t>
-      </w:r>
-    </w:p>
-    <w:p>
-      <w:pPr>
-        <w:numPr>
-          <w:numId w:val="0"/>
-        </w:numPr>
-        <w:rPr>
-          <w:rFonts w:hint="default"/>
-        </w:rPr>
-      </w:pPr>
     </w:p>
     <w:sectPr>
       <w:pgSz w:w="11906" w:h="16838"/>
@@ -208,7 +259,7 @@
   <w:docDefaults>
     <w:rPrDefault>
       <w:rPr>
-        <w:rFonts w:ascii="Times New Roman" w:hAnsi="Times New Roman" w:eastAsia="SimSun" w:cs="Times New Roman"/>
+        <w:rFonts w:ascii="Liberation Serif" w:hAnsi="Liberation Serif" w:eastAsia="Droid Sans Fallback" w:cs="Noto Sans Devanagari"/>
       </w:rPr>
     </w:rPrDefault>
   </w:docDefaults>
@@ -477,7 +528,7 @@
     <w:qFormat/>
     <w:uiPriority w:val="0"/>
   </w:style>
-  <w:style w:type="table" w:default="1" w:styleId="3">
+  <w:style w:type="table" w:default="1" w:styleId="5">
     <w:name w:val="Normal Table"/>
     <w:semiHidden/>
     <w:qFormat/>
@@ -491,6 +542,33 @@
         <w:right w:w="108" w:type="dxa"/>
       </w:tblCellMar>
     </w:tblPr>
+  </w:style>
+  <w:style w:type="character" w:styleId="3">
+    <w:name w:val="FollowedHyperlink"/>
+    <w:basedOn w:val="2"/>
+    <w:uiPriority w:val="0"/>
+    <w:rPr>
+      <w:color w:val="800080"/>
+      <w:u w:val="single"/>
+    </w:rPr>
+  </w:style>
+  <w:style w:type="character" w:styleId="4">
+    <w:name w:val="Hyperlink"/>
+    <w:basedOn w:val="2"/>
+    <w:uiPriority w:val="0"/>
+    <w:rPr>
+      <w:color w:val="0000FF"/>
+      <w:u w:val="single"/>
+    </w:rPr>
+  </w:style>
+  <w:style w:type="character" w:customStyle="1" w:styleId="6">
+    <w:name w:val="Internet Link"/>
+    <w:uiPriority w:val="0"/>
+    <w:rPr>
+      <w:color w:val="000080"/>
+      <w:u w:val="single"/>
+      <w:lang w:val="zh-CN" w:eastAsia="zh-CN" w:bidi="zh-CN"/>
+    </w:rPr>
   </w:style>
 </w:styles>
 </file>

</xml_diff>

<commit_message>
Part B's Round robin
</commit_message>
<xml_diff>
--- a/Assignment3/report.docx
+++ b/Assignment3/report.docx
@@ -525,6 +525,14 @@
       </w:tr>
       <w:tr>
         <w:tblPrEx>
+          <w:tblBorders>
+            <w:top w:val="single" w:color="auto" w:sz="4" w:space="0"/>
+            <w:left w:val="single" w:color="auto" w:sz="4" w:space="0"/>
+            <w:bottom w:val="single" w:color="auto" w:sz="4" w:space="0"/>
+            <w:right w:val="single" w:color="auto" w:sz="4" w:space="0"/>
+            <w:insideH w:val="single" w:color="auto" w:sz="4" w:space="0"/>
+            <w:insideV w:val="single" w:color="auto" w:sz="4" w:space="0"/>
+          </w:tblBorders>
           <w:tblLayout w:type="fixed"/>
           <w:tblCellMar>
             <w:top w:w="0" w:type="dxa"/>
@@ -4649,14 +4657,6 @@
       </w:tr>
       <w:tr>
         <w:tblPrEx>
-          <w:tblBorders>
-            <w:top w:val="single" w:color="auto" w:sz="4" w:space="0"/>
-            <w:left w:val="single" w:color="auto" w:sz="4" w:space="0"/>
-            <w:bottom w:val="single" w:color="auto" w:sz="4" w:space="0"/>
-            <w:right w:val="single" w:color="auto" w:sz="4" w:space="0"/>
-            <w:insideH w:val="single" w:color="auto" w:sz="4" w:space="0"/>
-            <w:insideV w:val="single" w:color="auto" w:sz="4" w:space="0"/>
-          </w:tblBorders>
           <w:tblLayout w:type="fixed"/>
           <w:tblCellMar>
             <w:top w:w="0" w:type="dxa"/>
@@ -7741,14 +7741,6 @@
       </w:tblGrid>
       <w:tr>
         <w:tblPrEx>
-          <w:tblBorders>
-            <w:top w:val="single" w:color="auto" w:sz="4" w:space="0"/>
-            <w:left w:val="single" w:color="auto" w:sz="4" w:space="0"/>
-            <w:bottom w:val="single" w:color="auto" w:sz="4" w:space="0"/>
-            <w:right w:val="single" w:color="auto" w:sz="4" w:space="0"/>
-            <w:insideH w:val="single" w:color="auto" w:sz="4" w:space="0"/>
-            <w:insideV w:val="single" w:color="auto" w:sz="4" w:space="0"/>
-          </w:tblBorders>
           <w:tblLayout w:type="fixed"/>
           <w:tblCellMar>
             <w:top w:w="0" w:type="dxa"/>
@@ -11165,8 +11157,6 @@
         </w:rPr>
         <w:t>127</w:t>
       </w:r>
-      <w:bookmarkStart w:id="0" w:name="_GoBack"/>
-      <w:bookmarkEnd w:id="0"/>
     </w:p>
     <w:p>
       <w:pPr>
@@ -11271,108 +11261,2418 @@
     <w:p>
       <w:pPr>
         <w:numPr>
-          <w:ilvl w:val="0"/>
-          <w:numId w:val="0"/>
-        </w:numPr>
+          <w:numId w:val="0"/>
+        </w:numPr>
+        <w:rPr>
+          <w:rFonts w:hint="default"/>
+        </w:rPr>
+      </w:pPr>
+    </w:p>
+    <w:p>
+      <w:pPr>
+        <w:numPr>
+          <w:ilvl w:val="0"/>
+          <w:numId w:val="2"/>
+        </w:numPr>
+        <w:ind w:left="0" w:leftChars="0" w:firstLine="0" w:firstLineChars="0"/>
+        <w:rPr>
+          <w:rFonts w:hint="default"/>
+        </w:rPr>
+      </w:pPr>
+      <w:r>
+        <w:rPr>
+          <w:rFonts w:hint="default"/>
+        </w:rPr>
+        <w:t>What is the completion time for each task if we schedule the processes using round robin with a quantum of 10 with no overhead in context switching?</w:t>
+      </w:r>
+    </w:p>
+    <w:p>
+      <w:pPr>
+        <w:numPr>
+          <w:numId w:val="0"/>
+        </w:numPr>
+        <w:rPr>
+          <w:rFonts w:hint="default"/>
+        </w:rPr>
+      </w:pPr>
+    </w:p>
+    <w:p>
+      <w:pPr>
+        <w:numPr>
+          <w:ilvl w:val="0"/>
+          <w:numId w:val="0"/>
+        </w:numPr>
+        <w:rPr>
+          <w:rFonts w:hint="default"/>
+        </w:rPr>
+      </w:pPr>
+      <w:r>
+        <w:rPr>
+          <w:rFonts w:hint="default"/>
+        </w:rPr>
+        <w:t xml:space="preserve">At time </w:t>
+      </w:r>
+      <w:r>
+        <w:rPr>
+          <w:rFonts w:hint="default"/>
+        </w:rPr>
+        <w:t>0</w:t>
+      </w:r>
+      <w:r>
+        <w:rPr>
+          <w:rFonts w:hint="default"/>
+        </w:rPr>
+        <w:t xml:space="preserve"> </w:t>
+      </w:r>
+    </w:p>
+    <w:p>
+      <w:pPr>
+        <w:numPr>
+          <w:ilvl w:val="0"/>
+          <w:numId w:val="0"/>
+        </w:numPr>
+        <w:rPr>
+          <w:rFonts w:hint="default"/>
+        </w:rPr>
+      </w:pPr>
+      <w:r>
+        <w:rPr>
+          <w:rFonts w:hint="default"/>
+        </w:rPr>
+        <w:t>Runnable Queue = {}</w:t>
+      </w:r>
+    </w:p>
+    <w:p>
+      <w:pPr>
+        <w:numPr>
+          <w:ilvl w:val="0"/>
+          <w:numId w:val="0"/>
+        </w:numPr>
+        <w:rPr>
+          <w:rFonts w:hint="default"/>
+        </w:rPr>
+      </w:pPr>
+      <w:r>
+        <w:rPr>
+          <w:rFonts w:hint="default"/>
+        </w:rPr>
+        <w:t>Next Epoch = {}</w:t>
+      </w:r>
+    </w:p>
+    <w:p>
+      <w:pPr>
+        <w:numPr>
+          <w:ilvl w:val="0"/>
+          <w:numId w:val="0"/>
+        </w:numPr>
+        <w:rPr>
+          <w:rFonts w:hint="default"/>
+        </w:rPr>
+      </w:pPr>
+      <w:r>
+        <w:rPr>
+          <w:rFonts w:hint="default"/>
+        </w:rPr>
+        <w:t xml:space="preserve">CPU = P1:23 </w:t>
+      </w:r>
+    </w:p>
+    <w:p>
+      <w:pPr>
+        <w:numPr>
+          <w:ilvl w:val="0"/>
+          <w:numId w:val="0"/>
+        </w:numPr>
+        <w:rPr>
+          <w:rFonts w:hint="default"/>
+        </w:rPr>
+      </w:pPr>
+    </w:p>
+    <w:p>
+      <w:pPr>
+        <w:numPr>
+          <w:ilvl w:val="0"/>
+          <w:numId w:val="0"/>
+        </w:numPr>
+        <w:rPr>
+          <w:rFonts w:hint="default"/>
+        </w:rPr>
+      </w:pPr>
+      <w:r>
+        <w:rPr>
+          <w:rFonts w:hint="default"/>
+        </w:rPr>
+        <w:t xml:space="preserve">At time </w:t>
+      </w:r>
+      <w:r>
+        <w:rPr>
+          <w:rFonts w:hint="default"/>
+        </w:rPr>
+        <w:t>5</w:t>
+      </w:r>
+    </w:p>
+    <w:p>
+      <w:pPr>
+        <w:numPr>
+          <w:ilvl w:val="0"/>
+          <w:numId w:val="0"/>
+        </w:numPr>
+        <w:rPr>
+          <w:rFonts w:hint="default"/>
+        </w:rPr>
+      </w:pPr>
+      <w:r>
+        <w:rPr>
+          <w:rFonts w:hint="default"/>
+        </w:rPr>
+        <w:t>Runnable Queue = {</w:t>
+      </w:r>
+      <w:r>
+        <w:rPr>
+          <w:rFonts w:hint="default"/>
+        </w:rPr>
+        <w:t>P2:12</w:t>
+      </w:r>
+      <w:r>
+        <w:rPr>
+          <w:rFonts w:hint="default"/>
+        </w:rPr>
+        <w:t>}</w:t>
+      </w:r>
+    </w:p>
+    <w:p>
+      <w:pPr>
+        <w:numPr>
+          <w:ilvl w:val="0"/>
+          <w:numId w:val="0"/>
+        </w:numPr>
+        <w:rPr>
+          <w:rFonts w:hint="default"/>
+        </w:rPr>
+      </w:pPr>
+      <w:r>
+        <w:rPr>
+          <w:rFonts w:hint="default"/>
+        </w:rPr>
+        <w:t>Next Epoch = {}</w:t>
+      </w:r>
+    </w:p>
+    <w:p>
+      <w:pPr>
+        <w:numPr>
+          <w:ilvl w:val="0"/>
+          <w:numId w:val="0"/>
+        </w:numPr>
+        <w:rPr>
+          <w:rFonts w:hint="default"/>
+        </w:rPr>
+      </w:pPr>
+      <w:r>
+        <w:rPr>
+          <w:rFonts w:hint="default"/>
+        </w:rPr>
+        <w:t>CPU = P1:</w:t>
+      </w:r>
+      <w:r>
+        <w:rPr>
+          <w:rFonts w:hint="default"/>
+        </w:rPr>
+        <w:t>18</w:t>
+      </w:r>
+    </w:p>
+    <w:p>
+      <w:pPr>
+        <w:numPr>
+          <w:ilvl w:val="0"/>
+          <w:numId w:val="0"/>
+        </w:numPr>
+        <w:rPr>
+          <w:rFonts w:hint="default"/>
+        </w:rPr>
+      </w:pPr>
+    </w:p>
+    <w:p>
+      <w:pPr>
+        <w:numPr>
+          <w:ilvl w:val="0"/>
+          <w:numId w:val="0"/>
+        </w:numPr>
+        <w:rPr>
+          <w:rFonts w:hint="default"/>
+        </w:rPr>
+      </w:pPr>
+      <w:r>
+        <w:rPr>
+          <w:rFonts w:hint="default"/>
+        </w:rPr>
+        <w:t>At time 10</w:t>
+      </w:r>
+    </w:p>
+    <w:p>
+      <w:pPr>
+        <w:numPr>
+          <w:ilvl w:val="0"/>
+          <w:numId w:val="0"/>
+        </w:numPr>
+        <w:rPr>
+          <w:rFonts w:hint="default"/>
+        </w:rPr>
+      </w:pPr>
+      <w:r>
+        <w:rPr>
+          <w:rFonts w:hint="default"/>
+        </w:rPr>
+        <w:t>Runnable Queue = {P3:41}</w:t>
+      </w:r>
+    </w:p>
+    <w:p>
+      <w:pPr>
+        <w:numPr>
+          <w:ilvl w:val="0"/>
+          <w:numId w:val="0"/>
+        </w:numPr>
+        <w:rPr>
+          <w:rFonts w:hint="default"/>
+        </w:rPr>
+      </w:pPr>
+      <w:r>
+        <w:rPr>
+          <w:rFonts w:hint="default"/>
+        </w:rPr>
+        <w:t>Next Epoch = {P1:13}</w:t>
+      </w:r>
+    </w:p>
+    <w:p>
+      <w:pPr>
+        <w:numPr>
+          <w:ilvl w:val="0"/>
+          <w:numId w:val="0"/>
+        </w:numPr>
+        <w:rPr>
+          <w:rFonts w:hint="default"/>
+        </w:rPr>
+      </w:pPr>
+      <w:r>
+        <w:rPr>
+          <w:rFonts w:hint="default"/>
+        </w:rPr>
+        <w:t>CPU = P2:12</w:t>
+      </w:r>
+    </w:p>
+    <w:p>
+      <w:pPr>
+        <w:numPr>
+          <w:ilvl w:val="0"/>
+          <w:numId w:val="0"/>
+        </w:numPr>
+        <w:rPr>
+          <w:rFonts w:hint="default"/>
+        </w:rPr>
+      </w:pPr>
+    </w:p>
+    <w:p>
+      <w:pPr>
+        <w:numPr>
+          <w:ilvl w:val="0"/>
+          <w:numId w:val="0"/>
+        </w:numPr>
+        <w:rPr>
+          <w:rFonts w:hint="default"/>
+        </w:rPr>
+      </w:pPr>
+      <w:r>
+        <w:rPr>
+          <w:rFonts w:hint="default"/>
+        </w:rPr>
+        <w:t>At time 1</w:t>
+      </w:r>
+      <w:r>
+        <w:rPr>
+          <w:rFonts w:hint="default"/>
+        </w:rPr>
+        <w:t>5</w:t>
+      </w:r>
+    </w:p>
+    <w:p>
+      <w:pPr>
+        <w:numPr>
+          <w:ilvl w:val="0"/>
+          <w:numId w:val="0"/>
+        </w:numPr>
+        <w:rPr>
+          <w:rFonts w:hint="default"/>
+        </w:rPr>
+      </w:pPr>
+      <w:r>
+        <w:rPr>
+          <w:rFonts w:hint="default"/>
+        </w:rPr>
+        <w:t>Runnable Queue = {</w:t>
+      </w:r>
+      <w:r>
+        <w:rPr>
+          <w:rFonts w:hint="default"/>
+        </w:rPr>
+        <w:t>P3:41, P4:17</w:t>
+      </w:r>
+      <w:r>
+        <w:rPr>
+          <w:rFonts w:hint="default"/>
+        </w:rPr>
+        <w:t>}</w:t>
+      </w:r>
+    </w:p>
+    <w:p>
+      <w:pPr>
+        <w:numPr>
+          <w:ilvl w:val="0"/>
+          <w:numId w:val="0"/>
+        </w:numPr>
+        <w:rPr>
+          <w:rFonts w:hint="default"/>
+        </w:rPr>
+      </w:pPr>
+      <w:r>
+        <w:rPr>
+          <w:rFonts w:hint="default"/>
+        </w:rPr>
+        <w:t>Next Epoch = {P1:13}</w:t>
+      </w:r>
+    </w:p>
+    <w:p>
+      <w:pPr>
+        <w:numPr>
+          <w:ilvl w:val="0"/>
+          <w:numId w:val="0"/>
+        </w:numPr>
+        <w:rPr>
+          <w:rFonts w:hint="default"/>
+        </w:rPr>
+      </w:pPr>
+      <w:r>
+        <w:rPr>
+          <w:rFonts w:hint="default"/>
+        </w:rPr>
+        <w:t>CPU = P2:</w:t>
+      </w:r>
+      <w:r>
+        <w:rPr>
+          <w:rFonts w:hint="default"/>
+        </w:rPr>
+        <w:t>7</w:t>
+      </w:r>
+    </w:p>
+    <w:p>
+      <w:pPr>
+        <w:numPr>
+          <w:ilvl w:val="0"/>
+          <w:numId w:val="0"/>
+        </w:numPr>
+        <w:rPr>
+          <w:rFonts w:hint="default"/>
+        </w:rPr>
+      </w:pPr>
+    </w:p>
+    <w:p>
+      <w:pPr>
+        <w:numPr>
+          <w:ilvl w:val="0"/>
+          <w:numId w:val="0"/>
+        </w:numPr>
+        <w:rPr>
+          <w:rFonts w:hint="default"/>
+        </w:rPr>
+      </w:pPr>
+      <w:r>
+        <w:rPr>
+          <w:rFonts w:hint="default"/>
+        </w:rPr>
+        <w:t xml:space="preserve">At time </w:t>
+      </w:r>
+      <w:r>
+        <w:rPr>
+          <w:rFonts w:hint="default"/>
+        </w:rPr>
+        <w:t>20</w:t>
+      </w:r>
+    </w:p>
+    <w:p>
+      <w:pPr>
+        <w:numPr>
+          <w:ilvl w:val="0"/>
+          <w:numId w:val="0"/>
+        </w:numPr>
+        <w:rPr>
+          <w:rFonts w:hint="default"/>
+        </w:rPr>
+      </w:pPr>
+      <w:r>
+        <w:rPr>
+          <w:rFonts w:hint="default"/>
+        </w:rPr>
+        <w:t>Runnable Queue = {P4:17}</w:t>
+      </w:r>
+    </w:p>
+    <w:p>
+      <w:pPr>
+        <w:numPr>
+          <w:ilvl w:val="0"/>
+          <w:numId w:val="0"/>
+        </w:numPr>
+        <w:rPr>
+          <w:rFonts w:hint="default"/>
+        </w:rPr>
+      </w:pPr>
+      <w:r>
+        <w:rPr>
+          <w:rFonts w:hint="default"/>
+        </w:rPr>
+        <w:t>Next Epoch = {P1:13</w:t>
+      </w:r>
+      <w:r>
+        <w:rPr>
+          <w:rFonts w:hint="default"/>
+        </w:rPr>
+        <w:t xml:space="preserve">, </w:t>
+      </w:r>
+      <w:r>
+        <w:rPr>
+          <w:rFonts w:hint="default"/>
+        </w:rPr>
+        <w:t>P2:2}</w:t>
+      </w:r>
+    </w:p>
+    <w:p>
+      <w:pPr>
+        <w:numPr>
+          <w:ilvl w:val="0"/>
+          <w:numId w:val="0"/>
+        </w:numPr>
+        <w:rPr>
+          <w:rFonts w:hint="default"/>
+        </w:rPr>
+      </w:pPr>
+      <w:r>
+        <w:rPr>
+          <w:rFonts w:hint="default"/>
+        </w:rPr>
+        <w:t>CPU = P3:41</w:t>
+      </w:r>
+    </w:p>
+    <w:p>
+      <w:pPr>
+        <w:numPr>
+          <w:ilvl w:val="0"/>
+          <w:numId w:val="0"/>
+        </w:numPr>
+        <w:rPr>
+          <w:rFonts w:hint="default"/>
+        </w:rPr>
+      </w:pPr>
+    </w:p>
+    <w:p>
+      <w:pPr>
+        <w:numPr>
+          <w:ilvl w:val="0"/>
+          <w:numId w:val="0"/>
+        </w:numPr>
+        <w:rPr>
+          <w:rFonts w:hint="default"/>
+        </w:rPr>
+      </w:pPr>
+      <w:r>
+        <w:rPr>
+          <w:rFonts w:hint="default"/>
+        </w:rPr>
+        <w:t xml:space="preserve">At time </w:t>
+      </w:r>
+      <w:r>
+        <w:rPr>
+          <w:rFonts w:hint="default"/>
+        </w:rPr>
+        <w:t>30</w:t>
+      </w:r>
+    </w:p>
+    <w:p>
+      <w:pPr>
+        <w:numPr>
+          <w:ilvl w:val="0"/>
+          <w:numId w:val="0"/>
+        </w:numPr>
+        <w:rPr>
+          <w:rFonts w:hint="default"/>
+        </w:rPr>
+      </w:pPr>
+      <w:r>
+        <w:rPr>
+          <w:rFonts w:hint="default"/>
+        </w:rPr>
+        <w:t>Runnable Queue = {}</w:t>
+      </w:r>
+    </w:p>
+    <w:p>
+      <w:pPr>
+        <w:numPr>
+          <w:ilvl w:val="0"/>
+          <w:numId w:val="0"/>
+        </w:numPr>
+        <w:rPr>
+          <w:rFonts w:hint="default"/>
+        </w:rPr>
+      </w:pPr>
+      <w:r>
+        <w:rPr>
+          <w:rFonts w:hint="default"/>
+        </w:rPr>
+        <w:t>Next Epoch = {P1:13, P2:2</w:t>
+      </w:r>
+      <w:r>
+        <w:rPr>
+          <w:rFonts w:hint="default"/>
+        </w:rPr>
+        <w:t xml:space="preserve">, </w:t>
+      </w:r>
+      <w:r>
+        <w:rPr>
+          <w:rFonts w:hint="default"/>
+        </w:rPr>
+        <w:t>P3:31}</w:t>
+      </w:r>
+    </w:p>
+    <w:p>
+      <w:pPr>
+        <w:numPr>
+          <w:ilvl w:val="0"/>
+          <w:numId w:val="0"/>
+        </w:numPr>
+        <w:rPr>
+          <w:rFonts w:hint="default"/>
+        </w:rPr>
+      </w:pPr>
+      <w:r>
+        <w:rPr>
+          <w:rFonts w:hint="default"/>
+        </w:rPr>
+        <w:t>CPU = P4:17</w:t>
+      </w:r>
+    </w:p>
+    <w:p>
+      <w:pPr>
+        <w:numPr>
+          <w:ilvl w:val="0"/>
+          <w:numId w:val="0"/>
+        </w:numPr>
+        <w:rPr>
+          <w:rFonts w:hint="default"/>
+        </w:rPr>
+      </w:pPr>
+    </w:p>
+    <w:p>
+      <w:pPr>
+        <w:numPr>
+          <w:ilvl w:val="0"/>
+          <w:numId w:val="0"/>
+        </w:numPr>
+        <w:rPr>
+          <w:rFonts w:hint="default"/>
+        </w:rPr>
+      </w:pPr>
+      <w:r>
+        <w:rPr>
+          <w:rFonts w:hint="default"/>
+        </w:rPr>
+        <w:t xml:space="preserve">At time </w:t>
+      </w:r>
+      <w:r>
+        <w:rPr>
+          <w:rFonts w:hint="default"/>
+        </w:rPr>
+        <w:t>40</w:t>
+      </w:r>
+    </w:p>
+    <w:p>
+      <w:pPr>
+        <w:numPr>
+          <w:ilvl w:val="0"/>
+          <w:numId w:val="0"/>
+        </w:numPr>
+        <w:rPr>
+          <w:rFonts w:hint="default"/>
+        </w:rPr>
+      </w:pPr>
+      <w:r>
+        <w:rPr>
+          <w:rFonts w:hint="default"/>
+        </w:rPr>
+        <w:t>Runnable Queue = {}</w:t>
+      </w:r>
+    </w:p>
+    <w:p>
+      <w:pPr>
+        <w:numPr>
+          <w:ilvl w:val="0"/>
+          <w:numId w:val="0"/>
+        </w:numPr>
+        <w:rPr>
+          <w:rFonts w:hint="default"/>
+        </w:rPr>
+      </w:pPr>
+      <w:r>
+        <w:rPr>
+          <w:rFonts w:hint="default"/>
+        </w:rPr>
+        <w:t>Next Epoch = {P1:13, P2:2, P3:31</w:t>
+      </w:r>
+      <w:r>
+        <w:rPr>
+          <w:rFonts w:hint="default"/>
+        </w:rPr>
+        <w:t>,</w:t>
+      </w:r>
+      <w:r>
+        <w:rPr>
+          <w:rFonts w:hint="default"/>
+        </w:rPr>
+        <w:t>P4:7}</w:t>
+      </w:r>
+    </w:p>
+    <w:p>
+      <w:pPr>
+        <w:numPr>
+          <w:ilvl w:val="0"/>
+          <w:numId w:val="0"/>
+        </w:numPr>
+        <w:rPr>
+          <w:rFonts w:hint="default"/>
+        </w:rPr>
+      </w:pPr>
+      <w:r>
+        <w:rPr>
+          <w:rFonts w:hint="default"/>
+        </w:rPr>
+        <w:t xml:space="preserve">CPU = </w:t>
+      </w:r>
+      <w:r>
+        <w:rPr>
+          <w:rFonts w:hint="default"/>
+        </w:rPr>
+        <w:t>P5:29</w:t>
+      </w:r>
+    </w:p>
+    <w:p>
+      <w:pPr>
+        <w:numPr>
+          <w:ilvl w:val="0"/>
+          <w:numId w:val="0"/>
+        </w:numPr>
+        <w:rPr>
+          <w:rFonts w:hint="default"/>
+        </w:rPr>
+      </w:pPr>
+    </w:p>
+    <w:p>
+      <w:pPr>
+        <w:numPr>
+          <w:ilvl w:val="0"/>
+          <w:numId w:val="0"/>
+        </w:numPr>
+        <w:rPr>
+          <w:rFonts w:hint="default"/>
+        </w:rPr>
+      </w:pPr>
+      <w:r>
+        <w:rPr>
+          <w:rFonts w:hint="default"/>
+        </w:rPr>
+        <w:t xml:space="preserve">At time </w:t>
+      </w:r>
+      <w:r>
+        <w:rPr>
+          <w:rFonts w:hint="default"/>
+        </w:rPr>
+        <w:t>5</w:t>
+      </w:r>
+      <w:r>
+        <w:rPr>
+          <w:rFonts w:hint="default"/>
+        </w:rPr>
+        <w:t>0</w:t>
+      </w:r>
+    </w:p>
+    <w:p>
+      <w:pPr>
+        <w:numPr>
+          <w:ilvl w:val="0"/>
+          <w:numId w:val="0"/>
+        </w:numPr>
+        <w:rPr>
+          <w:rFonts w:hint="default"/>
+        </w:rPr>
+      </w:pPr>
+      <w:r>
+        <w:rPr>
+          <w:rFonts w:hint="default"/>
+        </w:rPr>
+        <w:t>Runnable Queue =</w:t>
+      </w:r>
+      <w:r>
+        <w:rPr>
+          <w:rFonts w:hint="default"/>
+        </w:rPr>
+        <w:t xml:space="preserve"> </w:t>
+      </w:r>
+      <w:r>
+        <w:rPr>
+          <w:rFonts w:hint="default"/>
+        </w:rPr>
+        <w:t>{P2:2, P3:31,</w:t>
+      </w:r>
+      <w:r>
+        <w:rPr>
+          <w:rFonts w:hint="default"/>
+        </w:rPr>
+        <w:t xml:space="preserve"> </w:t>
+      </w:r>
+      <w:r>
+        <w:rPr>
+          <w:rFonts w:hint="default"/>
+        </w:rPr>
+        <w:t>P4:7</w:t>
+      </w:r>
+      <w:r>
+        <w:rPr>
+          <w:rFonts w:hint="default"/>
+        </w:rPr>
+        <w:t xml:space="preserve">, </w:t>
+      </w:r>
+      <w:r>
+        <w:rPr>
+          <w:rFonts w:hint="default"/>
+        </w:rPr>
+        <w:t>P5:19}</w:t>
+      </w:r>
+    </w:p>
+    <w:p>
+      <w:pPr>
+        <w:numPr>
+          <w:ilvl w:val="0"/>
+          <w:numId w:val="0"/>
+        </w:numPr>
+        <w:rPr>
+          <w:rFonts w:hint="default"/>
+        </w:rPr>
+      </w:pPr>
+      <w:r>
+        <w:rPr>
+          <w:rFonts w:hint="default"/>
+        </w:rPr>
+        <w:t>Next Epoch = {</w:t>
+      </w:r>
+      <w:r>
+        <w:rPr>
+          <w:rFonts w:hint="default"/>
+        </w:rPr>
+        <w:t>}</w:t>
+      </w:r>
+    </w:p>
+    <w:p>
+      <w:pPr>
+        <w:numPr>
+          <w:ilvl w:val="0"/>
+          <w:numId w:val="0"/>
+        </w:numPr>
+        <w:rPr>
+          <w:rFonts w:hint="default"/>
+        </w:rPr>
+      </w:pPr>
+      <w:r>
+        <w:rPr>
+          <w:rFonts w:hint="default"/>
+        </w:rPr>
+        <w:t>CPU = P1:13</w:t>
+      </w:r>
+    </w:p>
+    <w:p>
+      <w:pPr>
+        <w:numPr>
+          <w:ilvl w:val="0"/>
+          <w:numId w:val="0"/>
+        </w:numPr>
+        <w:rPr>
+          <w:rFonts w:hint="default"/>
+        </w:rPr>
+      </w:pPr>
+    </w:p>
+    <w:p>
+      <w:pPr>
+        <w:numPr>
+          <w:ilvl w:val="0"/>
+          <w:numId w:val="0"/>
+        </w:numPr>
+        <w:rPr>
+          <w:rFonts w:hint="default"/>
+        </w:rPr>
+      </w:pPr>
+      <w:r>
+        <w:rPr>
+          <w:rFonts w:hint="default"/>
+        </w:rPr>
+        <w:t xml:space="preserve">At time </w:t>
+      </w:r>
+      <w:r>
+        <w:rPr>
+          <w:rFonts w:hint="default"/>
+        </w:rPr>
+        <w:t>6</w:t>
+      </w:r>
+      <w:r>
+        <w:rPr>
+          <w:rFonts w:hint="default"/>
+        </w:rPr>
+        <w:t>0</w:t>
+      </w:r>
+    </w:p>
+    <w:p>
+      <w:pPr>
+        <w:numPr>
+          <w:ilvl w:val="0"/>
+          <w:numId w:val="0"/>
+        </w:numPr>
+        <w:rPr>
+          <w:rFonts w:hint="default"/>
+        </w:rPr>
+      </w:pPr>
+      <w:r>
+        <w:rPr>
+          <w:rFonts w:hint="default"/>
+        </w:rPr>
+        <w:t>Runnable Queue = {P3:31, P4:7, P5:19}</w:t>
+      </w:r>
+    </w:p>
+    <w:p>
+      <w:pPr>
+        <w:numPr>
+          <w:ilvl w:val="0"/>
+          <w:numId w:val="0"/>
+        </w:numPr>
+        <w:rPr>
+          <w:rFonts w:hint="default"/>
+        </w:rPr>
+      </w:pPr>
+      <w:r>
+        <w:rPr>
+          <w:rFonts w:hint="default"/>
+        </w:rPr>
+        <w:t>Next Epoch = {P1:3}</w:t>
+      </w:r>
+    </w:p>
+    <w:p>
+      <w:pPr>
+        <w:numPr>
+          <w:ilvl w:val="0"/>
+          <w:numId w:val="0"/>
+        </w:numPr>
+        <w:rPr>
+          <w:rFonts w:hint="default"/>
+        </w:rPr>
+      </w:pPr>
+      <w:r>
+        <w:rPr>
+          <w:rFonts w:hint="default"/>
+        </w:rPr>
+        <w:t xml:space="preserve">CPU = </w:t>
+      </w:r>
+      <w:r>
+        <w:rPr>
+          <w:rFonts w:hint="default"/>
+        </w:rPr>
+        <w:t>P2:2</w:t>
+      </w:r>
+    </w:p>
+    <w:p>
+      <w:pPr>
+        <w:numPr>
+          <w:ilvl w:val="0"/>
+          <w:numId w:val="0"/>
+        </w:numPr>
+        <w:rPr>
+          <w:rFonts w:hint="default"/>
+        </w:rPr>
+      </w:pPr>
+    </w:p>
+    <w:p>
+      <w:pPr>
+        <w:numPr>
+          <w:ilvl w:val="0"/>
+          <w:numId w:val="0"/>
+        </w:numPr>
+        <w:rPr>
+          <w:rFonts w:hint="default"/>
+        </w:rPr>
+      </w:pPr>
+      <w:r>
+        <w:rPr>
+          <w:rFonts w:hint="default"/>
+        </w:rPr>
+        <w:t>At time 6</w:t>
+      </w:r>
+      <w:r>
+        <w:rPr>
+          <w:rFonts w:hint="default"/>
+        </w:rPr>
+        <w:t>2</w:t>
+      </w:r>
+    </w:p>
+    <w:p>
+      <w:pPr>
+        <w:numPr>
+          <w:ilvl w:val="0"/>
+          <w:numId w:val="0"/>
+        </w:numPr>
+        <w:rPr>
+          <w:rFonts w:hint="default"/>
+        </w:rPr>
+      </w:pPr>
+      <w:r>
+        <w:rPr>
+          <w:rFonts w:hint="default"/>
+        </w:rPr>
+        <w:t>Runnable Queue = {P3:31, P4:7, P5:19}</w:t>
+      </w:r>
+    </w:p>
+    <w:p>
+      <w:pPr>
+        <w:numPr>
+          <w:ilvl w:val="0"/>
+          <w:numId w:val="0"/>
+        </w:numPr>
+        <w:rPr>
+          <w:rFonts w:hint="default"/>
+        </w:rPr>
+      </w:pPr>
+      <w:r>
+        <w:rPr>
+          <w:rFonts w:hint="default"/>
+        </w:rPr>
+        <w:t>Next Epoch = {P1:3}</w:t>
+      </w:r>
+    </w:p>
+    <w:p>
+      <w:pPr>
+        <w:numPr>
+          <w:ilvl w:val="0"/>
+          <w:numId w:val="0"/>
+        </w:numPr>
+        <w:rPr>
+          <w:rFonts w:hint="default"/>
+        </w:rPr>
+      </w:pPr>
+      <w:r>
+        <w:rPr>
+          <w:rFonts w:hint="default"/>
+        </w:rPr>
+        <w:t>CPU = P2:</w:t>
+      </w:r>
+      <w:r>
+        <w:rPr>
+          <w:rFonts w:hint="default"/>
+        </w:rPr>
+        <w:t>0</w:t>
+      </w:r>
+    </w:p>
+    <w:p>
+      <w:pPr>
+        <w:numPr>
+          <w:ilvl w:val="0"/>
+          <w:numId w:val="0"/>
+        </w:numPr>
+        <w:rPr>
+          <w:rFonts w:hint="default"/>
+        </w:rPr>
+      </w:pPr>
+      <w:r>
         <w:rPr>
           <w:rFonts w:hint="default"/>
           <w:b/>
           <w:bCs/>
         </w:rPr>
-      </w:pPr>
-    </w:p>
-    <w:p>
-      <w:pPr>
-        <w:numPr>
-          <w:ilvl w:val="0"/>
-          <w:numId w:val="0"/>
-        </w:numPr>
-        <w:rPr>
-          <w:rFonts w:hint="default"/>
-        </w:rPr>
-      </w:pPr>
-    </w:p>
-    <w:p>
-      <w:pPr>
-        <w:numPr>
-          <w:ilvl w:val="0"/>
-          <w:numId w:val="0"/>
-        </w:numPr>
-        <w:rPr>
-          <w:rFonts w:hint="default"/>
-        </w:rPr>
-      </w:pPr>
-    </w:p>
-    <w:p>
-      <w:pPr>
-        <w:numPr>
-          <w:ilvl w:val="0"/>
-          <w:numId w:val="0"/>
-        </w:numPr>
-        <w:rPr>
-          <w:rFonts w:hint="default"/>
-        </w:rPr>
-      </w:pPr>
-    </w:p>
-    <w:p>
-      <w:pPr>
-        <w:numPr>
-          <w:numId w:val="0"/>
-        </w:numPr>
-        <w:rPr>
-          <w:rFonts w:hint="default"/>
-        </w:rPr>
-      </w:pPr>
-    </w:p>
-    <w:p>
-      <w:pPr>
-        <w:numPr>
-          <w:ilvl w:val="0"/>
-          <w:numId w:val="0"/>
-        </w:numPr>
-        <w:rPr>
-          <w:rFonts w:hint="default"/>
-        </w:rPr>
-      </w:pPr>
-      <w:r>
-        <w:rPr>
-          <w:rFonts w:hint="default"/>
-        </w:rPr>
-        <w:t>(b) What is the completion time for each task if we schedule the processes using round robin with a quantum of 10 with no overhead in context switching?</w:t>
-      </w:r>
-    </w:p>
-    <w:p>
-      <w:pPr>
-        <w:numPr>
-          <w:ilvl w:val="0"/>
-          <w:numId w:val="0"/>
-        </w:numPr>
-        <w:rPr>
-          <w:rFonts w:hint="default"/>
-        </w:rPr>
-      </w:pPr>
-    </w:p>
-    <w:p>
-      <w:pPr>
-        <w:numPr>
-          <w:ilvl w:val="0"/>
-          <w:numId w:val="0"/>
-        </w:numPr>
-        <w:rPr>
-          <w:rFonts w:hint="default"/>
-        </w:rPr>
-      </w:pPr>
-    </w:p>
-    <w:p>
-      <w:pPr>
-        <w:numPr>
-          <w:ilvl w:val="0"/>
-          <w:numId w:val="0"/>
-        </w:numPr>
-        <w:rPr>
-          <w:rFonts w:hint="default"/>
-        </w:rPr>
-      </w:pPr>
+        <w:t>P</w:t>
+      </w:r>
+      <w:r>
+        <w:rPr>
+          <w:rFonts w:hint="default"/>
+          <w:b/>
+          <w:bCs/>
+        </w:rPr>
+        <w:t>2</w:t>
+      </w:r>
+      <w:r>
+        <w:rPr>
+          <w:rFonts w:hint="default"/>
+          <w:b/>
+          <w:bCs/>
+        </w:rPr>
+        <w:t xml:space="preserve"> finished at </w:t>
+      </w:r>
+      <w:r>
+        <w:rPr>
+          <w:rFonts w:hint="default"/>
+          <w:b/>
+          <w:bCs/>
+        </w:rPr>
+        <w:t>62</w:t>
+      </w:r>
+      <w:r>
+        <w:rPr>
+          <w:rFonts w:hint="default"/>
+          <w:b/>
+          <w:bCs/>
+          <w:vertAlign w:val="superscript"/>
+        </w:rPr>
+        <w:t>th</w:t>
+      </w:r>
+      <w:r>
+        <w:rPr>
+          <w:rFonts w:hint="default"/>
+          <w:b/>
+          <w:bCs/>
+        </w:rPr>
+        <w:t xml:space="preserve"> tick</w:t>
+      </w:r>
+    </w:p>
+    <w:p>
+      <w:pPr>
+        <w:numPr>
+          <w:ilvl w:val="0"/>
+          <w:numId w:val="0"/>
+        </w:numPr>
+        <w:rPr>
+          <w:rFonts w:hint="default"/>
+        </w:rPr>
+      </w:pPr>
+    </w:p>
+    <w:p>
+      <w:pPr>
+        <w:numPr>
+          <w:ilvl w:val="0"/>
+          <w:numId w:val="0"/>
+        </w:numPr>
+        <w:rPr>
+          <w:rFonts w:hint="default"/>
+        </w:rPr>
+      </w:pPr>
+      <w:r>
+        <w:rPr>
+          <w:rFonts w:hint="default"/>
+        </w:rPr>
+        <w:t xml:space="preserve">At time </w:t>
+      </w:r>
+      <w:r>
+        <w:rPr>
+          <w:rFonts w:hint="default"/>
+        </w:rPr>
+        <w:t>62</w:t>
+      </w:r>
+    </w:p>
+    <w:p>
+      <w:pPr>
+        <w:numPr>
+          <w:ilvl w:val="0"/>
+          <w:numId w:val="0"/>
+        </w:numPr>
+        <w:rPr>
+          <w:rFonts w:hint="default"/>
+        </w:rPr>
+      </w:pPr>
+      <w:r>
+        <w:rPr>
+          <w:rFonts w:hint="default"/>
+        </w:rPr>
+        <w:t>Runnable Queue = {P4:7, P5:19}</w:t>
+      </w:r>
+    </w:p>
+    <w:p>
+      <w:pPr>
+        <w:numPr>
+          <w:ilvl w:val="0"/>
+          <w:numId w:val="0"/>
+        </w:numPr>
+        <w:rPr>
+          <w:rFonts w:hint="default"/>
+        </w:rPr>
+      </w:pPr>
+      <w:r>
+        <w:rPr>
+          <w:rFonts w:hint="default"/>
+        </w:rPr>
+        <w:t>Next Epoch = {P1:3}</w:t>
+      </w:r>
+    </w:p>
+    <w:p>
+      <w:pPr>
+        <w:numPr>
+          <w:ilvl w:val="0"/>
+          <w:numId w:val="0"/>
+        </w:numPr>
+        <w:rPr>
+          <w:rFonts w:hint="default"/>
+        </w:rPr>
+      </w:pPr>
+      <w:r>
+        <w:rPr>
+          <w:rFonts w:hint="default"/>
+        </w:rPr>
+        <w:t>CPU = P3:31</w:t>
+      </w:r>
+    </w:p>
+    <w:p>
+      <w:pPr>
+        <w:numPr>
+          <w:ilvl w:val="0"/>
+          <w:numId w:val="0"/>
+        </w:numPr>
+        <w:rPr>
+          <w:rFonts w:hint="default"/>
+        </w:rPr>
+      </w:pPr>
+    </w:p>
+    <w:p>
+      <w:pPr>
+        <w:numPr>
+          <w:ilvl w:val="0"/>
+          <w:numId w:val="0"/>
+        </w:numPr>
+        <w:rPr>
+          <w:rFonts w:hint="default"/>
+        </w:rPr>
+      </w:pPr>
+      <w:r>
+        <w:rPr>
+          <w:rFonts w:hint="default"/>
+        </w:rPr>
+        <w:t xml:space="preserve">At time </w:t>
+      </w:r>
+      <w:r>
+        <w:rPr>
+          <w:rFonts w:hint="default"/>
+        </w:rPr>
+        <w:t>7</w:t>
+      </w:r>
+      <w:r>
+        <w:rPr>
+          <w:rFonts w:hint="default"/>
+        </w:rPr>
+        <w:t>2</w:t>
+      </w:r>
+    </w:p>
+    <w:p>
+      <w:pPr>
+        <w:numPr>
+          <w:ilvl w:val="0"/>
+          <w:numId w:val="0"/>
+        </w:numPr>
+        <w:rPr>
+          <w:rFonts w:hint="default"/>
+        </w:rPr>
+      </w:pPr>
+      <w:r>
+        <w:rPr>
+          <w:rFonts w:hint="default"/>
+        </w:rPr>
+        <w:t>Runnable Queue = {P5:19}</w:t>
+      </w:r>
+    </w:p>
+    <w:p>
+      <w:pPr>
+        <w:numPr>
+          <w:ilvl w:val="0"/>
+          <w:numId w:val="0"/>
+        </w:numPr>
+        <w:rPr>
+          <w:rFonts w:hint="default"/>
+        </w:rPr>
+      </w:pPr>
+      <w:r>
+        <w:rPr>
+          <w:rFonts w:hint="default"/>
+        </w:rPr>
+        <w:t>Next Epoch = {P1:3</w:t>
+      </w:r>
+      <w:r>
+        <w:rPr>
+          <w:rFonts w:hint="default"/>
+        </w:rPr>
+        <w:t xml:space="preserve">, </w:t>
+      </w:r>
+      <w:r>
+        <w:rPr>
+          <w:rFonts w:hint="default"/>
+        </w:rPr>
+        <w:t>P3:21}</w:t>
+      </w:r>
+    </w:p>
+    <w:p>
+      <w:pPr>
+        <w:numPr>
+          <w:ilvl w:val="0"/>
+          <w:numId w:val="0"/>
+        </w:numPr>
+        <w:rPr>
+          <w:rFonts w:hint="default"/>
+        </w:rPr>
+      </w:pPr>
+      <w:r>
+        <w:rPr>
+          <w:rFonts w:hint="default"/>
+        </w:rPr>
+        <w:t>CPU = P4:7</w:t>
+      </w:r>
+    </w:p>
+    <w:p>
+      <w:pPr>
+        <w:numPr>
+          <w:ilvl w:val="0"/>
+          <w:numId w:val="0"/>
+        </w:numPr>
+        <w:rPr>
+          <w:rFonts w:hint="default"/>
+        </w:rPr>
+      </w:pPr>
+    </w:p>
+    <w:p>
+      <w:pPr>
+        <w:numPr>
+          <w:ilvl w:val="0"/>
+          <w:numId w:val="0"/>
+        </w:numPr>
+        <w:rPr>
+          <w:rFonts w:hint="default"/>
+        </w:rPr>
+      </w:pPr>
+      <w:r>
+        <w:rPr>
+          <w:rFonts w:hint="default"/>
+        </w:rPr>
+        <w:t>At time 7</w:t>
+      </w:r>
+      <w:r>
+        <w:rPr>
+          <w:rFonts w:hint="default"/>
+        </w:rPr>
+        <w:t>9</w:t>
+      </w:r>
+    </w:p>
+    <w:p>
+      <w:pPr>
+        <w:numPr>
+          <w:ilvl w:val="0"/>
+          <w:numId w:val="0"/>
+        </w:numPr>
+        <w:rPr>
+          <w:rFonts w:hint="default"/>
+        </w:rPr>
+      </w:pPr>
+      <w:r>
+        <w:rPr>
+          <w:rFonts w:hint="default"/>
+        </w:rPr>
+        <w:t>Runnable Queue = {P5:19}</w:t>
+      </w:r>
+    </w:p>
+    <w:p>
+      <w:pPr>
+        <w:numPr>
+          <w:ilvl w:val="0"/>
+          <w:numId w:val="0"/>
+        </w:numPr>
+        <w:rPr>
+          <w:rFonts w:hint="default"/>
+        </w:rPr>
+      </w:pPr>
+      <w:r>
+        <w:rPr>
+          <w:rFonts w:hint="default"/>
+        </w:rPr>
+        <w:t>Next Epoch = {P1:3, P3:21}</w:t>
+      </w:r>
+    </w:p>
+    <w:p>
+      <w:pPr>
+        <w:numPr>
+          <w:ilvl w:val="0"/>
+          <w:numId w:val="0"/>
+        </w:numPr>
+        <w:rPr>
+          <w:rFonts w:hint="default"/>
+        </w:rPr>
+      </w:pPr>
+      <w:r>
+        <w:rPr>
+          <w:rFonts w:hint="default"/>
+        </w:rPr>
+        <w:t>CPU = P4:</w:t>
+      </w:r>
+      <w:r>
+        <w:rPr>
+          <w:rFonts w:hint="default"/>
+        </w:rPr>
+        <w:t>0</w:t>
+      </w:r>
+    </w:p>
+    <w:p>
+      <w:pPr>
+        <w:numPr>
+          <w:ilvl w:val="0"/>
+          <w:numId w:val="0"/>
+        </w:numPr>
+        <w:rPr>
+          <w:rFonts w:hint="default"/>
+        </w:rPr>
+      </w:pPr>
+      <w:r>
+        <w:rPr>
+          <w:rFonts w:hint="default"/>
+          <w:b/>
+          <w:bCs/>
+        </w:rPr>
+        <w:t>P</w:t>
+      </w:r>
+      <w:r>
+        <w:rPr>
+          <w:rFonts w:hint="default"/>
+          <w:b/>
+          <w:bCs/>
+        </w:rPr>
+        <w:t>4</w:t>
+      </w:r>
+      <w:r>
+        <w:rPr>
+          <w:rFonts w:hint="default"/>
+          <w:b/>
+          <w:bCs/>
+        </w:rPr>
+        <w:t xml:space="preserve"> finished at </w:t>
+      </w:r>
+      <w:r>
+        <w:rPr>
+          <w:rFonts w:hint="default"/>
+          <w:b/>
+          <w:bCs/>
+        </w:rPr>
+        <w:t>79</w:t>
+      </w:r>
+      <w:r>
+        <w:rPr>
+          <w:rFonts w:hint="default"/>
+          <w:b/>
+          <w:bCs/>
+          <w:vertAlign w:val="superscript"/>
+        </w:rPr>
+        <w:t>th</w:t>
+      </w:r>
+      <w:r>
+        <w:rPr>
+          <w:rFonts w:hint="default"/>
+          <w:b/>
+          <w:bCs/>
+        </w:rPr>
+        <w:t xml:space="preserve"> tick</w:t>
+      </w:r>
+    </w:p>
+    <w:p>
+      <w:pPr>
+        <w:numPr>
+          <w:ilvl w:val="0"/>
+          <w:numId w:val="0"/>
+        </w:numPr>
+        <w:rPr>
+          <w:rFonts w:hint="default"/>
+        </w:rPr>
+      </w:pPr>
+      <w:r>
+        <w:rPr>
+          <w:rFonts w:hint="default"/>
+        </w:rPr>
+        <w:t>At time 7</w:t>
+      </w:r>
+      <w:r>
+        <w:rPr>
+          <w:rFonts w:hint="default"/>
+        </w:rPr>
+        <w:t>9</w:t>
+      </w:r>
+    </w:p>
+    <w:p>
+      <w:pPr>
+        <w:numPr>
+          <w:ilvl w:val="0"/>
+          <w:numId w:val="0"/>
+        </w:numPr>
+        <w:rPr>
+          <w:rFonts w:hint="default"/>
+        </w:rPr>
+      </w:pPr>
+      <w:r>
+        <w:rPr>
+          <w:rFonts w:hint="default"/>
+        </w:rPr>
+        <w:t>Runnable Queue = {}</w:t>
+      </w:r>
+    </w:p>
+    <w:p>
+      <w:pPr>
+        <w:numPr>
+          <w:ilvl w:val="0"/>
+          <w:numId w:val="0"/>
+        </w:numPr>
+        <w:rPr>
+          <w:rFonts w:hint="default"/>
+        </w:rPr>
+      </w:pPr>
+      <w:r>
+        <w:rPr>
+          <w:rFonts w:hint="default"/>
+        </w:rPr>
+        <w:t>Next Epoch = {P1:3, P3:21}</w:t>
+      </w:r>
+    </w:p>
+    <w:p>
+      <w:pPr>
+        <w:numPr>
+          <w:ilvl w:val="0"/>
+          <w:numId w:val="0"/>
+        </w:numPr>
+        <w:rPr>
+          <w:rFonts w:hint="default"/>
+        </w:rPr>
+      </w:pPr>
+      <w:r>
+        <w:rPr>
+          <w:rFonts w:hint="default"/>
+        </w:rPr>
+        <w:t>CPU = P5:19</w:t>
+      </w:r>
+    </w:p>
+    <w:p>
+      <w:pPr>
+        <w:numPr>
+          <w:ilvl w:val="0"/>
+          <w:numId w:val="0"/>
+        </w:numPr>
+        <w:rPr>
+          <w:rFonts w:hint="default"/>
+        </w:rPr>
+      </w:pPr>
+    </w:p>
+    <w:p>
+      <w:pPr>
+        <w:numPr>
+          <w:ilvl w:val="0"/>
+          <w:numId w:val="0"/>
+        </w:numPr>
+        <w:rPr>
+          <w:rFonts w:hint="default"/>
+        </w:rPr>
+      </w:pPr>
+      <w:r>
+        <w:rPr>
+          <w:rFonts w:hint="default"/>
+        </w:rPr>
+        <w:t xml:space="preserve">At time </w:t>
+      </w:r>
+      <w:r>
+        <w:rPr>
+          <w:rFonts w:hint="default"/>
+        </w:rPr>
+        <w:t>8</w:t>
+      </w:r>
+      <w:r>
+        <w:rPr>
+          <w:rFonts w:hint="default"/>
+        </w:rPr>
+        <w:t>9</w:t>
+      </w:r>
+    </w:p>
+    <w:p>
+      <w:pPr>
+        <w:numPr>
+          <w:ilvl w:val="0"/>
+          <w:numId w:val="0"/>
+        </w:numPr>
+        <w:rPr>
+          <w:rFonts w:hint="default"/>
+        </w:rPr>
+      </w:pPr>
+      <w:r>
+        <w:rPr>
+          <w:rFonts w:hint="default"/>
+        </w:rPr>
+        <w:t>Runnable Queu</w:t>
+      </w:r>
+      <w:r>
+        <w:rPr>
+          <w:rFonts w:hint="default"/>
+        </w:rPr>
+        <w:t xml:space="preserve">e = </w:t>
+      </w:r>
+      <w:r>
+        <w:rPr>
+          <w:rFonts w:hint="default"/>
+        </w:rPr>
+        <w:t>{P3:21</w:t>
+      </w:r>
+      <w:r>
+        <w:rPr>
+          <w:rFonts w:hint="default"/>
+        </w:rPr>
+        <w:t>,</w:t>
+      </w:r>
+      <w:r>
+        <w:rPr>
+          <w:rFonts w:hint="default"/>
+        </w:rPr>
+        <w:t>P5:9}</w:t>
+      </w:r>
+    </w:p>
+    <w:p>
+      <w:pPr>
+        <w:numPr>
+          <w:ilvl w:val="0"/>
+          <w:numId w:val="0"/>
+        </w:numPr>
+        <w:rPr>
+          <w:rFonts w:hint="default"/>
+        </w:rPr>
+      </w:pPr>
+      <w:r>
+        <w:rPr>
+          <w:rFonts w:hint="default"/>
+        </w:rPr>
+        <w:t>Next Epoch = {}</w:t>
+      </w:r>
+    </w:p>
+    <w:p>
+      <w:pPr>
+        <w:numPr>
+          <w:ilvl w:val="0"/>
+          <w:numId w:val="0"/>
+        </w:numPr>
+        <w:rPr>
+          <w:rFonts w:hint="default"/>
+        </w:rPr>
+      </w:pPr>
+      <w:r>
+        <w:rPr>
+          <w:rFonts w:hint="default"/>
+        </w:rPr>
+        <w:t>CPU = P1:3</w:t>
+      </w:r>
+    </w:p>
+    <w:p>
+      <w:pPr>
+        <w:numPr>
+          <w:ilvl w:val="0"/>
+          <w:numId w:val="0"/>
+        </w:numPr>
+        <w:rPr>
+          <w:rFonts w:hint="default"/>
+        </w:rPr>
+      </w:pPr>
+    </w:p>
+    <w:p>
+      <w:pPr>
+        <w:numPr>
+          <w:ilvl w:val="0"/>
+          <w:numId w:val="0"/>
+        </w:numPr>
+        <w:rPr>
+          <w:rFonts w:hint="default"/>
+        </w:rPr>
+      </w:pPr>
+      <w:r>
+        <w:rPr>
+          <w:rFonts w:hint="default"/>
+        </w:rPr>
+        <w:t xml:space="preserve">At time </w:t>
+      </w:r>
+      <w:r>
+        <w:rPr>
+          <w:rFonts w:hint="default"/>
+        </w:rPr>
+        <w:t>92</w:t>
+      </w:r>
+    </w:p>
+    <w:p>
+      <w:pPr>
+        <w:numPr>
+          <w:ilvl w:val="0"/>
+          <w:numId w:val="0"/>
+        </w:numPr>
+        <w:rPr>
+          <w:rFonts w:hint="default"/>
+        </w:rPr>
+      </w:pPr>
+      <w:r>
+        <w:rPr>
+          <w:rFonts w:hint="default"/>
+        </w:rPr>
+        <w:t>Runnable Queue = {P3:21,P5:9}</w:t>
+      </w:r>
+    </w:p>
+    <w:p>
+      <w:pPr>
+        <w:numPr>
+          <w:ilvl w:val="0"/>
+          <w:numId w:val="0"/>
+        </w:numPr>
+        <w:rPr>
+          <w:rFonts w:hint="default"/>
+        </w:rPr>
+      </w:pPr>
+      <w:r>
+        <w:rPr>
+          <w:rFonts w:hint="default"/>
+        </w:rPr>
+        <w:t>Next Epoch = {}</w:t>
+      </w:r>
+    </w:p>
+    <w:p>
+      <w:pPr>
+        <w:numPr>
+          <w:ilvl w:val="0"/>
+          <w:numId w:val="0"/>
+        </w:numPr>
+        <w:rPr>
+          <w:rFonts w:hint="default"/>
+        </w:rPr>
+      </w:pPr>
+      <w:r>
+        <w:rPr>
+          <w:rFonts w:hint="default"/>
+        </w:rPr>
+        <w:t>CPU = P1:</w:t>
+      </w:r>
+      <w:r>
+        <w:rPr>
+          <w:rFonts w:hint="default"/>
+        </w:rPr>
+        <w:t>0</w:t>
+      </w:r>
+    </w:p>
+    <w:p>
+      <w:pPr>
+        <w:numPr>
+          <w:ilvl w:val="0"/>
+          <w:numId w:val="0"/>
+        </w:numPr>
+        <w:rPr>
+          <w:rFonts w:hint="default"/>
+        </w:rPr>
+      </w:pPr>
+      <w:r>
+        <w:rPr>
+          <w:rFonts w:hint="default"/>
+          <w:b/>
+          <w:bCs/>
+        </w:rPr>
+        <w:t>P</w:t>
+      </w:r>
+      <w:r>
+        <w:rPr>
+          <w:rFonts w:hint="default"/>
+          <w:b/>
+          <w:bCs/>
+        </w:rPr>
+        <w:t xml:space="preserve">1 </w:t>
+      </w:r>
+      <w:r>
+        <w:rPr>
+          <w:rFonts w:hint="default"/>
+          <w:b/>
+          <w:bCs/>
+        </w:rPr>
+        <w:t xml:space="preserve">finished at </w:t>
+      </w:r>
+      <w:r>
+        <w:rPr>
+          <w:rFonts w:hint="default"/>
+          <w:b/>
+          <w:bCs/>
+        </w:rPr>
+        <w:t>92</w:t>
+      </w:r>
+      <w:r>
+        <w:rPr>
+          <w:rFonts w:hint="default"/>
+          <w:b/>
+          <w:bCs/>
+          <w:vertAlign w:val="superscript"/>
+        </w:rPr>
+        <w:t>th</w:t>
+      </w:r>
+      <w:r>
+        <w:rPr>
+          <w:rFonts w:hint="default"/>
+          <w:b/>
+          <w:bCs/>
+        </w:rPr>
+        <w:t xml:space="preserve"> tick</w:t>
+      </w:r>
+    </w:p>
+    <w:p>
+      <w:pPr>
+        <w:numPr>
+          <w:ilvl w:val="0"/>
+          <w:numId w:val="0"/>
+        </w:numPr>
+        <w:rPr>
+          <w:rFonts w:hint="default"/>
+        </w:rPr>
+      </w:pPr>
+    </w:p>
+    <w:p>
+      <w:pPr>
+        <w:numPr>
+          <w:ilvl w:val="0"/>
+          <w:numId w:val="0"/>
+        </w:numPr>
+        <w:rPr>
+          <w:rFonts w:hint="default"/>
+        </w:rPr>
+      </w:pPr>
+      <w:r>
+        <w:rPr>
+          <w:rFonts w:hint="default"/>
+        </w:rPr>
+        <w:t>At time 9</w:t>
+      </w:r>
+      <w:r>
+        <w:rPr>
+          <w:rFonts w:hint="default"/>
+        </w:rPr>
+        <w:t>2</w:t>
+      </w:r>
+    </w:p>
+    <w:p>
+      <w:pPr>
+        <w:numPr>
+          <w:ilvl w:val="0"/>
+          <w:numId w:val="0"/>
+        </w:numPr>
+        <w:rPr>
+          <w:rFonts w:hint="default"/>
+        </w:rPr>
+      </w:pPr>
+      <w:r>
+        <w:rPr>
+          <w:rFonts w:hint="default"/>
+        </w:rPr>
+        <w:t>Runnable Queue = {P5:9}</w:t>
+      </w:r>
+    </w:p>
+    <w:p>
+      <w:pPr>
+        <w:numPr>
+          <w:ilvl w:val="0"/>
+          <w:numId w:val="0"/>
+        </w:numPr>
+        <w:rPr>
+          <w:rFonts w:hint="default"/>
+        </w:rPr>
+      </w:pPr>
+      <w:r>
+        <w:rPr>
+          <w:rFonts w:hint="default"/>
+        </w:rPr>
+        <w:t>Next Epoch = {}</w:t>
+      </w:r>
+    </w:p>
+    <w:p>
+      <w:pPr>
+        <w:numPr>
+          <w:ilvl w:val="0"/>
+          <w:numId w:val="0"/>
+        </w:numPr>
+        <w:rPr>
+          <w:rFonts w:hint="default"/>
+        </w:rPr>
+      </w:pPr>
+      <w:r>
+        <w:rPr>
+          <w:rFonts w:hint="default"/>
+        </w:rPr>
+        <w:t>CPU = P</w:t>
+      </w:r>
+      <w:r>
+        <w:rPr>
+          <w:rFonts w:hint="default"/>
+        </w:rPr>
+        <w:t>3:21</w:t>
+      </w:r>
+    </w:p>
+    <w:p>
+      <w:pPr>
+        <w:numPr>
+          <w:ilvl w:val="0"/>
+          <w:numId w:val="0"/>
+        </w:numPr>
+        <w:rPr>
+          <w:rFonts w:hint="default"/>
+        </w:rPr>
+      </w:pPr>
+    </w:p>
+    <w:p>
+      <w:pPr>
+        <w:numPr>
+          <w:ilvl w:val="0"/>
+          <w:numId w:val="0"/>
+        </w:numPr>
+        <w:rPr>
+          <w:rFonts w:hint="default"/>
+        </w:rPr>
+      </w:pPr>
+      <w:r>
+        <w:rPr>
+          <w:rFonts w:hint="default"/>
+        </w:rPr>
+        <w:t xml:space="preserve">At time </w:t>
+      </w:r>
+      <w:r>
+        <w:rPr>
+          <w:rFonts w:hint="default"/>
+        </w:rPr>
+        <w:t>10</w:t>
+      </w:r>
+      <w:r>
+        <w:rPr>
+          <w:rFonts w:hint="default"/>
+        </w:rPr>
+        <w:t>2</w:t>
+      </w:r>
+    </w:p>
+    <w:p>
+      <w:pPr>
+        <w:numPr>
+          <w:ilvl w:val="0"/>
+          <w:numId w:val="0"/>
+        </w:numPr>
+        <w:rPr>
+          <w:rFonts w:hint="default"/>
+        </w:rPr>
+      </w:pPr>
+      <w:r>
+        <w:rPr>
+          <w:rFonts w:hint="default"/>
+        </w:rPr>
+        <w:t>Runnable Queue = {}</w:t>
+      </w:r>
+    </w:p>
+    <w:p>
+      <w:pPr>
+        <w:numPr>
+          <w:ilvl w:val="0"/>
+          <w:numId w:val="0"/>
+        </w:numPr>
+        <w:rPr>
+          <w:rFonts w:hint="default"/>
+        </w:rPr>
+      </w:pPr>
+      <w:r>
+        <w:rPr>
+          <w:rFonts w:hint="default"/>
+        </w:rPr>
+        <w:t>Next Epoch = {P3:11}</w:t>
+      </w:r>
+    </w:p>
+    <w:p>
+      <w:pPr>
+        <w:numPr>
+          <w:ilvl w:val="0"/>
+          <w:numId w:val="0"/>
+        </w:numPr>
+        <w:rPr>
+          <w:rFonts w:hint="default"/>
+        </w:rPr>
+      </w:pPr>
+      <w:r>
+        <w:rPr>
+          <w:rFonts w:hint="default"/>
+        </w:rPr>
+        <w:t>CPU = P5:9</w:t>
+      </w:r>
+    </w:p>
+    <w:p>
+      <w:pPr>
+        <w:numPr>
+          <w:ilvl w:val="0"/>
+          <w:numId w:val="0"/>
+        </w:numPr>
+        <w:rPr>
+          <w:rFonts w:hint="default"/>
+        </w:rPr>
+      </w:pPr>
+    </w:p>
+    <w:p>
+      <w:pPr>
+        <w:numPr>
+          <w:ilvl w:val="0"/>
+          <w:numId w:val="0"/>
+        </w:numPr>
+        <w:rPr>
+          <w:rFonts w:hint="default"/>
+        </w:rPr>
+      </w:pPr>
+      <w:r>
+        <w:rPr>
+          <w:rFonts w:hint="default"/>
+        </w:rPr>
+        <w:t>At time 1</w:t>
+      </w:r>
+      <w:r>
+        <w:rPr>
+          <w:rFonts w:hint="default"/>
+        </w:rPr>
+        <w:t>11</w:t>
+      </w:r>
+    </w:p>
+    <w:p>
+      <w:pPr>
+        <w:numPr>
+          <w:ilvl w:val="0"/>
+          <w:numId w:val="0"/>
+        </w:numPr>
+        <w:rPr>
+          <w:rFonts w:hint="default"/>
+        </w:rPr>
+      </w:pPr>
+      <w:r>
+        <w:rPr>
+          <w:rFonts w:hint="default"/>
+        </w:rPr>
+        <w:t>Runnable Queue = {}</w:t>
+      </w:r>
+    </w:p>
+    <w:p>
+      <w:pPr>
+        <w:numPr>
+          <w:ilvl w:val="0"/>
+          <w:numId w:val="0"/>
+        </w:numPr>
+        <w:rPr>
+          <w:rFonts w:hint="default"/>
+        </w:rPr>
+      </w:pPr>
+      <w:r>
+        <w:rPr>
+          <w:rFonts w:hint="default"/>
+        </w:rPr>
+        <w:t>Next Epoch = {P3:11}</w:t>
+      </w:r>
+    </w:p>
+    <w:p>
+      <w:pPr>
+        <w:numPr>
+          <w:ilvl w:val="0"/>
+          <w:numId w:val="0"/>
+        </w:numPr>
+        <w:rPr>
+          <w:rFonts w:hint="default"/>
+        </w:rPr>
+      </w:pPr>
+      <w:r>
+        <w:rPr>
+          <w:rFonts w:hint="default"/>
+        </w:rPr>
+        <w:t>CPU = P5:</w:t>
+      </w:r>
+      <w:r>
+        <w:rPr>
+          <w:rFonts w:hint="default"/>
+        </w:rPr>
+        <w:t>0</w:t>
+      </w:r>
+    </w:p>
+    <w:p>
+      <w:pPr>
+        <w:numPr>
+          <w:ilvl w:val="0"/>
+          <w:numId w:val="0"/>
+        </w:numPr>
+        <w:rPr>
+          <w:rFonts w:hint="default"/>
+        </w:rPr>
+      </w:pPr>
+      <w:r>
+        <w:rPr>
+          <w:rFonts w:hint="default"/>
+          <w:b/>
+          <w:bCs/>
+        </w:rPr>
+        <w:t>P</w:t>
+      </w:r>
+      <w:r>
+        <w:rPr>
+          <w:rFonts w:hint="default"/>
+          <w:b/>
+          <w:bCs/>
+        </w:rPr>
+        <w:t>5</w:t>
+      </w:r>
+      <w:r>
+        <w:rPr>
+          <w:rFonts w:hint="default"/>
+          <w:b/>
+          <w:bCs/>
+        </w:rPr>
+        <w:t xml:space="preserve"> finished at </w:t>
+      </w:r>
+      <w:r>
+        <w:rPr>
+          <w:rFonts w:hint="default"/>
+          <w:b/>
+          <w:bCs/>
+        </w:rPr>
+        <w:t>111</w:t>
+      </w:r>
+      <w:bookmarkStart w:id="0" w:name="_GoBack"/>
+      <w:bookmarkEnd w:id="0"/>
+      <w:r>
+        <w:rPr>
+          <w:rFonts w:hint="default"/>
+          <w:b/>
+          <w:bCs/>
+          <w:vertAlign w:val="superscript"/>
+        </w:rPr>
+        <w:t>th</w:t>
+      </w:r>
+      <w:r>
+        <w:rPr>
+          <w:rFonts w:hint="default"/>
+          <w:b/>
+          <w:bCs/>
+        </w:rPr>
+        <w:t xml:space="preserve"> tick</w:t>
+      </w:r>
+    </w:p>
+    <w:p>
+      <w:pPr>
+        <w:numPr>
+          <w:ilvl w:val="0"/>
+          <w:numId w:val="0"/>
+        </w:numPr>
+        <w:rPr>
+          <w:rFonts w:hint="default"/>
+        </w:rPr>
+      </w:pPr>
+    </w:p>
+    <w:p>
+      <w:pPr>
+        <w:numPr>
+          <w:ilvl w:val="0"/>
+          <w:numId w:val="0"/>
+        </w:numPr>
+        <w:rPr>
+          <w:rFonts w:hint="default"/>
+        </w:rPr>
+      </w:pPr>
+      <w:r>
+        <w:rPr>
+          <w:rFonts w:hint="default"/>
+        </w:rPr>
+        <w:t>At time 111</w:t>
+      </w:r>
+    </w:p>
+    <w:p>
+      <w:pPr>
+        <w:numPr>
+          <w:ilvl w:val="0"/>
+          <w:numId w:val="0"/>
+        </w:numPr>
+        <w:rPr>
+          <w:rFonts w:hint="default"/>
+        </w:rPr>
+      </w:pPr>
+      <w:r>
+        <w:rPr>
+          <w:rFonts w:hint="default"/>
+        </w:rPr>
+        <w:t>Runnable Queue = {}</w:t>
+      </w:r>
+    </w:p>
+    <w:p>
+      <w:pPr>
+        <w:numPr>
+          <w:ilvl w:val="0"/>
+          <w:numId w:val="0"/>
+        </w:numPr>
+        <w:rPr>
+          <w:rFonts w:hint="default"/>
+        </w:rPr>
+      </w:pPr>
+      <w:r>
+        <w:rPr>
+          <w:rFonts w:hint="default"/>
+        </w:rPr>
+        <w:t>Next Epoch = {}</w:t>
+      </w:r>
+    </w:p>
+    <w:p>
+      <w:pPr>
+        <w:numPr>
+          <w:ilvl w:val="0"/>
+          <w:numId w:val="0"/>
+        </w:numPr>
+        <w:rPr>
+          <w:rFonts w:hint="default"/>
+        </w:rPr>
+      </w:pPr>
+      <w:r>
+        <w:rPr>
+          <w:rFonts w:hint="default"/>
+        </w:rPr>
+        <w:t>CPU = P3:11</w:t>
+      </w:r>
+    </w:p>
+    <w:p>
+      <w:pPr>
+        <w:numPr>
+          <w:ilvl w:val="0"/>
+          <w:numId w:val="0"/>
+        </w:numPr>
+        <w:rPr>
+          <w:rFonts w:hint="default"/>
+        </w:rPr>
+      </w:pPr>
+    </w:p>
+    <w:p>
+      <w:pPr>
+        <w:numPr>
+          <w:ilvl w:val="0"/>
+          <w:numId w:val="0"/>
+        </w:numPr>
+        <w:rPr>
+          <w:rFonts w:hint="default"/>
+        </w:rPr>
+      </w:pPr>
+      <w:r>
+        <w:rPr>
+          <w:rFonts w:hint="default"/>
+        </w:rPr>
+        <w:t>At time 1</w:t>
+      </w:r>
+      <w:r>
+        <w:rPr>
+          <w:rFonts w:hint="default"/>
+        </w:rPr>
+        <w:t>2</w:t>
+      </w:r>
+      <w:r>
+        <w:rPr>
+          <w:rFonts w:hint="default"/>
+        </w:rPr>
+        <w:t>1</w:t>
+      </w:r>
+    </w:p>
+    <w:p>
+      <w:pPr>
+        <w:numPr>
+          <w:ilvl w:val="0"/>
+          <w:numId w:val="0"/>
+        </w:numPr>
+        <w:rPr>
+          <w:rFonts w:hint="default"/>
+        </w:rPr>
+      </w:pPr>
+      <w:r>
+        <w:rPr>
+          <w:rFonts w:hint="default"/>
+        </w:rPr>
+        <w:t>Runnable Queue = {}</w:t>
+      </w:r>
+    </w:p>
+    <w:p>
+      <w:pPr>
+        <w:numPr>
+          <w:ilvl w:val="0"/>
+          <w:numId w:val="0"/>
+        </w:numPr>
+        <w:rPr>
+          <w:rFonts w:hint="default"/>
+        </w:rPr>
+      </w:pPr>
+      <w:r>
+        <w:rPr>
+          <w:rFonts w:hint="default"/>
+        </w:rPr>
+        <w:t>Next Epoch = {}</w:t>
+      </w:r>
+    </w:p>
+    <w:p>
+      <w:pPr>
+        <w:numPr>
+          <w:ilvl w:val="0"/>
+          <w:numId w:val="0"/>
+        </w:numPr>
+        <w:rPr>
+          <w:rFonts w:hint="default"/>
+        </w:rPr>
+      </w:pPr>
+      <w:r>
+        <w:rPr>
+          <w:rFonts w:hint="default"/>
+        </w:rPr>
+        <w:t>CPU = P3:1</w:t>
+      </w:r>
+    </w:p>
+    <w:p>
+      <w:pPr>
+        <w:numPr>
+          <w:ilvl w:val="0"/>
+          <w:numId w:val="0"/>
+        </w:numPr>
+        <w:rPr>
+          <w:rFonts w:hint="default"/>
+        </w:rPr>
+      </w:pPr>
+    </w:p>
+    <w:p>
+      <w:pPr>
+        <w:numPr>
+          <w:ilvl w:val="0"/>
+          <w:numId w:val="0"/>
+        </w:numPr>
+        <w:rPr>
+          <w:rFonts w:hint="default"/>
+        </w:rPr>
+      </w:pPr>
+      <w:r>
+        <w:rPr>
+          <w:rFonts w:hint="default"/>
+        </w:rPr>
+        <w:t>At time 12</w:t>
+      </w:r>
+      <w:r>
+        <w:rPr>
+          <w:rFonts w:hint="default"/>
+        </w:rPr>
+        <w:t>2</w:t>
+      </w:r>
+    </w:p>
+    <w:p>
+      <w:pPr>
+        <w:numPr>
+          <w:ilvl w:val="0"/>
+          <w:numId w:val="0"/>
+        </w:numPr>
+        <w:rPr>
+          <w:rFonts w:hint="default"/>
+        </w:rPr>
+      </w:pPr>
+      <w:r>
+        <w:rPr>
+          <w:rFonts w:hint="default"/>
+        </w:rPr>
+        <w:t>Runnable Queue = {}</w:t>
+      </w:r>
+    </w:p>
+    <w:p>
+      <w:pPr>
+        <w:numPr>
+          <w:ilvl w:val="0"/>
+          <w:numId w:val="0"/>
+        </w:numPr>
+        <w:rPr>
+          <w:rFonts w:hint="default"/>
+        </w:rPr>
+      </w:pPr>
+      <w:r>
+        <w:rPr>
+          <w:rFonts w:hint="default"/>
+        </w:rPr>
+        <w:t>Next Epoch = {}</w:t>
+      </w:r>
+    </w:p>
+    <w:p>
+      <w:pPr>
+        <w:numPr>
+          <w:ilvl w:val="0"/>
+          <w:numId w:val="0"/>
+        </w:numPr>
+        <w:rPr>
+          <w:rFonts w:hint="default"/>
+        </w:rPr>
+      </w:pPr>
+      <w:r>
+        <w:rPr>
+          <w:rFonts w:hint="default"/>
+        </w:rPr>
+        <w:t>CPU = P3:</w:t>
+      </w:r>
+      <w:r>
+        <w:rPr>
+          <w:rFonts w:hint="default"/>
+        </w:rPr>
+        <w:t>0</w:t>
+      </w:r>
+    </w:p>
+    <w:p>
+      <w:pPr>
+        <w:numPr>
+          <w:ilvl w:val="0"/>
+          <w:numId w:val="0"/>
+        </w:numPr>
+        <w:rPr>
+          <w:rFonts w:hint="default"/>
+        </w:rPr>
+      </w:pPr>
+      <w:r>
+        <w:rPr>
+          <w:rFonts w:hint="default"/>
+          <w:b/>
+          <w:bCs/>
+        </w:rPr>
+        <w:t>P</w:t>
+      </w:r>
+      <w:r>
+        <w:rPr>
+          <w:rFonts w:hint="default"/>
+          <w:b/>
+          <w:bCs/>
+        </w:rPr>
+        <w:t>3</w:t>
+      </w:r>
+      <w:r>
+        <w:rPr>
+          <w:rFonts w:hint="default"/>
+          <w:b/>
+          <w:bCs/>
+        </w:rPr>
+        <w:t xml:space="preserve"> finished at </w:t>
+      </w:r>
+      <w:r>
+        <w:rPr>
+          <w:rFonts w:hint="default"/>
+          <w:b/>
+          <w:bCs/>
+        </w:rPr>
+        <w:t>122</w:t>
+      </w:r>
+      <w:r>
+        <w:rPr>
+          <w:rFonts w:hint="default"/>
+          <w:b/>
+          <w:bCs/>
+          <w:vertAlign w:val="superscript"/>
+        </w:rPr>
+        <w:t>th</w:t>
+      </w:r>
+      <w:r>
+        <w:rPr>
+          <w:rFonts w:hint="default"/>
+          <w:b/>
+          <w:bCs/>
+        </w:rPr>
+        <w:t xml:space="preserve"> tick</w:t>
+      </w:r>
     </w:p>
     <w:p>
       <w:pPr>

</xml_diff>